<commit_message>
Update use-case and activity diagrams
</commit_message>
<xml_diff>
--- a/Notes/Assignment report.docx
+++ b/Notes/Assignment report.docx
@@ -16,34 +16,65 @@
           <w:color w:val="FF0000"/>
           <w:sz w:val="32"/>
         </w:rPr>
-        <w:t>Task 1: Library Customer Management System</w:t>
+        <w:t xml:space="preserve">Task 1: </w:t>
+      </w:r>
+      <w:proofErr w:type="spellStart"/>
+      <w:r>
+        <w:rPr>
+          <w:b/>
+          <w:color w:val="FF0000"/>
+          <w:sz w:val="32"/>
+        </w:rPr>
+        <w:t>SHaredBike</w:t>
+      </w:r>
+      <w:proofErr w:type="spellEnd"/>
+      <w:r>
+        <w:rPr>
+          <w:b/>
+          <w:color w:val="FF0000"/>
+          <w:sz w:val="32"/>
+        </w:rPr>
+        <w:t xml:space="preserve"> Customer Management System</w:t>
       </w:r>
     </w:p>
     <w:p/>
+    <w:p/>
     <w:p>
-      <w:bookmarkStart w:id="0" w:name="_GoBack"/>
-      <w:bookmarkEnd w:id="0"/>
+      <w:pPr>
+        <w:rPr>
+          <w:b/>
+          <w:color w:val="FF0000"/>
+          <w:sz w:val="32"/>
+        </w:rPr>
+      </w:pPr>
+      <w:r>
+        <w:rPr>
+          <w:b/>
+          <w:color w:val="FF0000"/>
+          <w:sz w:val="32"/>
+        </w:rPr>
+        <w:t>Task 2a: Use</w:t>
+      </w:r>
+      <w:r>
+        <w:rPr>
+          <w:b/>
+          <w:color w:val="FF0000"/>
+          <w:sz w:val="32"/>
+        </w:rPr>
+        <w:t>-</w:t>
+      </w:r>
+      <w:r>
+        <w:rPr>
+          <w:b/>
+          <w:color w:val="FF0000"/>
+          <w:sz w:val="32"/>
+        </w:rPr>
+        <w:t>Case Diagram</w:t>
+      </w:r>
     </w:p>
     <w:p>
-      <w:pPr>
-        <w:rPr>
-          <w:b/>
-          <w:color w:val="FF0000"/>
-          <w:sz w:val="32"/>
-        </w:rPr>
-      </w:pPr>
-      <w:r>
-        <w:rPr>
-          <w:b/>
-          <w:color w:val="FF0000"/>
-          <w:sz w:val="32"/>
-        </w:rPr>
-        <w:t>Task 2a: UseCase Diagram</w:t>
-      </w:r>
-    </w:p>
-    <w:p>
-      <w:r>
-        <w:object w:dxaOrig="14205" w:dyaOrig="11100">
+      <w:r>
+        <w:object w:dxaOrig="14505" w:dyaOrig="11100">
           <v:shapetype id="_x0000_t75" coordsize="21600,21600" o:spt="75" o:preferrelative="t" path="m@4@5l@4@11@9@11@9@5xe" filled="f" stroked="f">
             <v:stroke joinstyle="miter"/>
             <v:formulas>
@@ -63,10 +94,10 @@
             <v:path o:extrusionok="f" gradientshapeok="t" o:connecttype="rect"/>
             <o:lock v:ext="edit" aspectratio="t"/>
           </v:shapetype>
-          <v:shape id="_x0000_i1036" type="#_x0000_t75" style="width:402.1pt;height:314.5pt" o:ole="">
+          <v:shape id="_x0000_i1044" type="#_x0000_t75" style="width:404.95pt;height:309.9pt" o:ole="">
             <v:imagedata r:id="rId5" o:title=""/>
           </v:shape>
-          <o:OLEObject Type="Link" ProgID="Visio.Drawing.15" ShapeID="_x0000_i1036" DrawAspect="Content" r:id="rId6" UpdateMode="Always">
+          <o:OLEObject Type="Link" ProgID="Visio.Drawing.15" ShapeID="_x0000_i1044" DrawAspect="Content" r:id="rId6" UpdateMode="Always">
             <o:LinkType>EnhancedMetaFile</o:LinkType>
             <o:LockedField>false</o:LockedField>
             <o:FieldCodes>\f 0</o:FieldCodes>
@@ -83,6 +114,8 @@
         </w:rPr>
         <w:br w:type="page"/>
       </w:r>
+      <w:bookmarkStart w:id="0" w:name="_GoBack"/>
+      <w:bookmarkEnd w:id="0"/>
     </w:p>
     <w:p>
       <w:pPr>
@@ -103,12 +136,17 @@
       </w:r>
     </w:p>
     <w:p>
-      <w:r>
-        <w:object w:dxaOrig="10755" w:dyaOrig="15345">
-          <v:shape id="_x0000_i1032" type="#_x0000_t75" style="width:411.6pt;height:586.2pt" o:ole="">
+      <w:pPr>
+        <w:rPr>
+          <w:rFonts w:hint="eastAsia"/>
+        </w:rPr>
+      </w:pPr>
+      <w:r>
+        <w:object w:dxaOrig="10755" w:dyaOrig="15705">
+          <v:shape id="_x0000_i1042" type="#_x0000_t75" style="width:411.25pt;height:600.2pt" o:ole="">
             <v:imagedata r:id="rId7" o:title=""/>
           </v:shape>
-          <o:OLEObject Type="Link" ProgID="Visio.Drawing.15" ShapeID="_x0000_i1032" DrawAspect="Content" r:id="rId8" UpdateMode="Always">
+          <o:OLEObject Type="Link" ProgID="Visio.Drawing.15" ShapeID="_x0000_i1042" DrawAspect="Content" r:id="rId8" UpdateMode="Always">
             <o:LinkType>EnhancedMetaFile</o:LinkType>
             <o:LockedField>false</o:LockedField>
             <o:FieldCodes>\f 0</o:FieldCodes>
@@ -869,7 +907,7 @@
 </file>
 
 <file path=customXml/itemProps1.xml><?xml version="1.0" encoding="utf-8"?>
-<ds:datastoreItem xmlns:ds="http://schemas.openxmlformats.org/officeDocument/2006/customXml" ds:itemID="{D81C5A1E-10CF-4C23-BC8D-A5F815595E8F}">
+<ds:datastoreItem xmlns:ds="http://schemas.openxmlformats.org/officeDocument/2006/customXml" ds:itemID="{7F2E1FB5-D2FB-4F74-AED2-548A742C9C42}">
   <ds:schemaRefs>
     <ds:schemaRef ds:uri="http://schemas.openxmlformats.org/officeDocument/2006/bibliography"/>
   </ds:schemaRefs>

</xml_diff>

<commit_message>
class diagram, od ,OCL
</commit_message>
<xml_diff>
--- a/Notes/Assignment report.docx
+++ b/Notes/Assignment report.docx
@@ -18,16 +18,47 @@
         </w:rPr>
         <w:t xml:space="preserve">Task 1: </w:t>
       </w:r>
-      <w:proofErr w:type="spellStart"/>
-      <w:r>
-        <w:rPr>
-          <w:b/>
-          <w:color w:val="FF0000"/>
-          <w:sz w:val="32"/>
-        </w:rPr>
-        <w:t>SHaredBike</w:t>
-      </w:r>
-      <w:proofErr w:type="spellEnd"/>
+      <w:r>
+        <w:rPr>
+          <w:b/>
+          <w:color w:val="FF0000"/>
+          <w:sz w:val="32"/>
+        </w:rPr>
+        <w:t>S</w:t>
+      </w:r>
+      <w:r>
+        <w:rPr>
+          <w:rFonts w:hint="eastAsia"/>
+          <w:b/>
+          <w:color w:val="FF0000"/>
+          <w:sz w:val="32"/>
+        </w:rPr>
+        <w:t>h</w:t>
+      </w:r>
+      <w:r>
+        <w:rPr>
+          <w:b/>
+          <w:color w:val="FF0000"/>
+          <w:sz w:val="32"/>
+        </w:rPr>
+        <w:t>ared</w:t>
+      </w:r>
+      <w:r>
+        <w:rPr>
+          <w:b/>
+          <w:color w:val="FF0000"/>
+          <w:sz w:val="32"/>
+        </w:rPr>
+        <w:t xml:space="preserve"> </w:t>
+      </w:r>
+      <w:r>
+        <w:rPr>
+          <w:b/>
+          <w:color w:val="FF0000"/>
+          <w:sz w:val="32"/>
+        </w:rPr>
+        <w:t>Bike</w:t>
+      </w:r>
       <w:r>
         <w:rPr>
           <w:b/>
@@ -37,8 +68,102 @@
         <w:t xml:space="preserve"> Customer Management System</w:t>
       </w:r>
     </w:p>
+    <w:p>
+      <w:r>
+        <w:t>The responsibility of the system is to track the customers and transactions of the shared bicycle service provider. Shared bicycle service providers have user managers, transaction managers, and financial managers. Users can view available bicycles</w:t>
+      </w:r>
+      <w:r>
+        <w:t xml:space="preserve">. </w:t>
+      </w:r>
+      <w:r>
+        <w:t>User managers will check if the user information meets the specifications when the user registers</w:t>
+      </w:r>
+      <w:r>
+        <w:t>.</w:t>
+      </w:r>
+      <w:r>
+        <w:t xml:space="preserve"> </w:t>
+      </w:r>
+      <w:r>
+        <w:t>R</w:t>
+      </w:r>
+      <w:r>
+        <w:t xml:space="preserve">egistered users can rent a </w:t>
+      </w:r>
+      <w:r>
+        <w:rPr>
+          <w:rFonts w:hint="eastAsia"/>
+        </w:rPr>
+        <w:t>bike</w:t>
+      </w:r>
+      <w:r>
+        <w:t xml:space="preserve">, </w:t>
+      </w:r>
+      <w:r>
+        <w:t>top-up</w:t>
+      </w:r>
+      <w:r>
+        <w:t>, view balance and rental history. The</w:t>
+      </w:r>
+      <w:r>
+        <w:t xml:space="preserve"> </w:t>
+      </w:r>
+      <w:r>
+        <w:t>bicycle</w:t>
+      </w:r>
+      <w:r>
+        <w:t xml:space="preserve"> </w:t>
+      </w:r>
+      <w:r>
+        <w:t xml:space="preserve">rental needs to check the user status through the </w:t>
+      </w:r>
+      <w:r>
+        <w:t xml:space="preserve">a </w:t>
+      </w:r>
+      <w:r>
+        <w:t xml:space="preserve">transaction manager. If the user is using another </w:t>
+      </w:r>
+      <w:r>
+        <w:t>bicycle</w:t>
+      </w:r>
+      <w:r>
+        <w:t>, the order is cancelled</w:t>
+      </w:r>
+      <w:r>
+        <w:t xml:space="preserve"> by the </w:t>
+      </w:r>
+      <w:r>
+        <w:t>transaction manager</w:t>
+      </w:r>
+      <w:r>
+        <w:t xml:space="preserve">. If the user has insufficient balance, the user can choose to recharge to continue or cancel the order. </w:t>
+      </w:r>
+      <w:r>
+        <w:t>If the rental bicycle is successful</w:t>
+      </w:r>
+      <w:r>
+        <w:t>(unlock a bike)</w:t>
+      </w:r>
+      <w:r>
+        <w:t xml:space="preserve">, </w:t>
+      </w:r>
+      <w:r>
+        <w:t>pay back after returning the bicycle</w:t>
+      </w:r>
+      <w:r>
+        <w:t>(lock the bike)</w:t>
+      </w:r>
+      <w:r>
+        <w:t xml:space="preserve">. All financial operations must be carried out through </w:t>
+      </w:r>
+      <w:r>
+        <w:t xml:space="preserve">a </w:t>
+      </w:r>
+      <w:r>
+        <w:t>financial manager.</w:t>
+      </w:r>
+    </w:p>
     <w:p/>
-    <w:p/>
     <w:p>
       <w:pPr>
         <w:rPr>
@@ -74,7 +199,7 @@
     </w:p>
     <w:p>
       <w:r>
-        <w:object w:dxaOrig="14505" w:dyaOrig="11100">
+        <w:object w:dxaOrig="14505" w:dyaOrig="11100" w14:anchorId="60E4451D">
           <v:shapetype id="_x0000_t75" coordsize="21600,21600" o:spt="75" o:preferrelative="t" path="m@4@5l@4@11@9@11@9@5xe" filled="f" stroked="f">
             <v:stroke joinstyle="miter"/>
             <v:formulas>
@@ -94,10 +219,10 @@
             <v:path o:extrusionok="f" gradientshapeok="t" o:connecttype="rect"/>
             <o:lock v:ext="edit" aspectratio="t"/>
           </v:shapetype>
-          <v:shape id="_x0000_i1028" type="#_x0000_t75" style="width:404.65pt;height:309.85pt" o:ole="">
-            <v:imagedata r:id="rId5" o:title=""/>
+          <v:shape id="_x0000_i1028" type="#_x0000_t75" style="width:404.7pt;height:309.7pt" o:ole="">
+            <v:imagedata r:id="rId6" o:title=""/>
           </v:shape>
-          <o:OLEObject Type="Link" ProgID="Visio.Drawing.15" ShapeID="_x0000_i1028" DrawAspect="Content" r:id="rId6" UpdateMode="Always">
+          <o:OLEObject Type="Link" ProgID="Visio.Drawing.15" ShapeID="_x0000_i1028" DrawAspect="Content" r:id="rId7" UpdateMode="Always">
             <o:LinkType>EnhancedMetaFile</o:LinkType>
             <o:LockedField>false</o:LockedField>
             <o:FieldCodes>\f 0</o:FieldCodes>
@@ -135,11 +260,11 @@
     </w:p>
     <w:p>
       <w:r>
-        <w:object w:dxaOrig="10755" w:dyaOrig="15705">
-          <v:shape id="_x0000_i1030" type="#_x0000_t75" style="width:411.5pt;height:599.8pt" o:ole="">
-            <v:imagedata r:id="rId7" o:title=""/>
+        <w:object w:dxaOrig="10755" w:dyaOrig="15705" w14:anchorId="303C573B">
+          <v:shape id="_x0000_i1030" type="#_x0000_t75" style="width:411.4pt;height:599.95pt" o:ole="">
+            <v:imagedata r:id="rId8" o:title=""/>
           </v:shape>
-          <o:OLEObject Type="Link" ProgID="Visio.Drawing.15" ShapeID="_x0000_i1030" DrawAspect="Content" r:id="rId8" UpdateMode="Always">
+          <o:OLEObject Type="Link" ProgID="Visio.Drawing.15" ShapeID="_x0000_i1030" DrawAspect="Content" r:id="rId9" UpdateMode="Always">
             <o:LinkType>EnhancedMetaFile</o:LinkType>
             <o:LockedField>false</o:LockedField>
             <o:FieldCodes>\f 0</o:FieldCodes>
@@ -176,9 +301,9 @@
           <w:noProof/>
         </w:rPr>
         <w:drawing>
-          <wp:inline distT="0" distB="0" distL="0" distR="0" wp14:anchorId="17F478E7" wp14:editId="46524600">
-            <wp:extent cx="5274310" cy="2231390"/>
-            <wp:effectExtent l="0" t="0" r="2540" b="0"/>
+          <wp:inline distT="0" distB="0" distL="0" distR="0" wp14:anchorId="15EB4947" wp14:editId="7E66F045">
+            <wp:extent cx="5274310" cy="2047875"/>
+            <wp:effectExtent l="0" t="0" r="2540" b="9525"/>
             <wp:docPr id="1" name="Picture 1"/>
             <wp:cNvGraphicFramePr>
               <a:graphicFrameLocks xmlns:a="http://schemas.openxmlformats.org/drawingml/2006/main" noChangeAspect="1"/>
@@ -191,7 +316,7 @@
                     <pic:cNvPicPr/>
                   </pic:nvPicPr>
                   <pic:blipFill>
-                    <a:blip r:embed="rId9"/>
+                    <a:blip r:embed="rId10"/>
                     <a:stretch>
                       <a:fillRect/>
                     </a:stretch>
@@ -199,7 +324,7 @@
                   <pic:spPr>
                     <a:xfrm>
                       <a:off x="0" y="0"/>
-                      <a:ext cx="5274310" cy="2231390"/>
+                      <a:ext cx="5274310" cy="2047875"/>
                     </a:xfrm>
                     <a:prstGeom prst="rect">
                       <a:avLst/>
@@ -211,33 +336,841 @@
           </wp:inline>
         </w:drawing>
       </w:r>
+    </w:p>
+    <w:p/>
+    <w:p>
+      <w:pPr>
+        <w:rPr>
+          <w:b/>
+          <w:color w:val="FF0000"/>
+          <w:sz w:val="32"/>
+        </w:rPr>
+      </w:pPr>
+      <w:r>
+        <w:rPr>
+          <w:b/>
+          <w:color w:val="FF0000"/>
+          <w:sz w:val="32"/>
+        </w:rPr>
+        <w:t>Task 3b: Business Constraints</w:t>
+      </w:r>
+    </w:p>
+    <w:p>
+      <w:pPr>
+        <w:rPr>
+          <w:strike/>
+        </w:rPr>
+      </w:pPr>
+      <w:r>
+        <w:rPr>
+          <w:strike/>
+        </w:rPr>
+        <w:t>One</w:t>
+      </w:r>
+      <w:r>
+        <w:rPr>
+          <w:strike/>
+        </w:rPr>
+        <w:t xml:space="preserve"> bicycle can only be used by one person at a time</w:t>
+      </w:r>
+      <w:r>
+        <w:rPr>
+          <w:strike/>
+        </w:rPr>
+        <w:t>(</w:t>
+      </w:r>
+      <w:r>
+        <w:rPr>
+          <w:strike/>
+        </w:rPr>
+        <w:t xml:space="preserve">If </w:t>
+      </w:r>
+      <w:r>
+        <w:rPr>
+          <w:strike/>
+        </w:rPr>
+        <w:t>the</w:t>
+      </w:r>
+      <w:r>
+        <w:rPr>
+          <w:strike/>
+        </w:rPr>
+        <w:t xml:space="preserve"> bike have an active transaction, then other user cannot rent that bike</w:t>
+      </w:r>
+      <w:r>
+        <w:rPr>
+          <w:strike/>
+        </w:rPr>
+        <w:t>)</w:t>
+      </w:r>
+    </w:p>
+    <w:p>
+      <w:pPr>
+        <w:rPr>
+          <w:strike/>
+        </w:rPr>
+      </w:pPr>
+      <w:r>
+        <w:rPr>
+          <w:strike/>
+        </w:rPr>
+        <w:t>If the user does not have a transaction in progress</w:t>
+      </w:r>
+      <w:r>
+        <w:rPr>
+          <w:strike/>
+        </w:rPr>
+        <w:t xml:space="preserve">(Active </w:t>
+      </w:r>
+      <w:r>
+        <w:rPr>
+          <w:strike/>
+        </w:rPr>
+        <w:t>transaction</w:t>
+      </w:r>
+      <w:r>
+        <w:rPr>
+          <w:strike/>
+        </w:rPr>
+        <w:t>)</w:t>
+      </w:r>
+      <w:r>
+        <w:rPr>
+          <w:strike/>
+        </w:rPr>
+        <w:t>, the user can start a new transaction</w:t>
+      </w:r>
+      <w:r>
+        <w:rPr>
+          <w:strike/>
+        </w:rPr>
+        <w:t>(rent a bike)</w:t>
+      </w:r>
+      <w:r>
+        <w:rPr>
+          <w:strike/>
+        </w:rPr>
+        <w:t>.</w:t>
+      </w:r>
+    </w:p>
+    <w:p>
+      <w:pPr>
+        <w:pStyle w:val="ListParagraph"/>
+        <w:numPr>
+          <w:ilvl w:val="0"/>
+          <w:numId w:val="1"/>
+        </w:numPr>
+        <w:ind w:left="360"/>
+      </w:pPr>
+      <w:r>
+        <w:t>The balance in user must large than the price in an a</w:t>
+      </w:r>
+      <w:r>
+        <w:t>ctive transaction</w:t>
+      </w:r>
+      <w:r>
+        <w:t>(because user make payment after using the bike)</w:t>
+      </w:r>
+      <w:r>
+        <w:t>.</w:t>
+      </w:r>
+    </w:p>
+    <w:p>
+      <w:pPr>
+        <w:pStyle w:val="ListParagraph"/>
+        <w:numPr>
+          <w:ilvl w:val="0"/>
+          <w:numId w:val="1"/>
+        </w:numPr>
+        <w:ind w:left="360"/>
+      </w:pPr>
+      <w:r>
+        <w:t xml:space="preserve">The status of </w:t>
+      </w:r>
+      <w:r>
+        <w:t>“</w:t>
+      </w:r>
+      <w:proofErr w:type="spellStart"/>
+      <w:r>
+        <w:t>PassedTransaction</w:t>
+      </w:r>
+      <w:proofErr w:type="spellEnd"/>
+      <w:r>
+        <w:t>’</w:t>
+      </w:r>
+      <w:r>
+        <w:t xml:space="preserve"> must be </w:t>
+      </w:r>
+      <w:r>
+        <w:t>“</w:t>
+      </w:r>
+      <w:r>
+        <w:t>S</w:t>
+      </w:r>
+      <w:r>
+        <w:t>uccess</w:t>
+      </w:r>
+      <w:r>
+        <w:t>”</w:t>
+      </w:r>
+      <w:r>
+        <w:t xml:space="preserve"> o</w:t>
+      </w:r>
+      <w:r>
+        <w:t>r</w:t>
+      </w:r>
+      <w:r>
+        <w:t xml:space="preserve"> </w:t>
+      </w:r>
+      <w:r>
+        <w:t>“</w:t>
+      </w:r>
+      <w:r>
+        <w:t>C</w:t>
+      </w:r>
+      <w:r>
+        <w:t>anceled</w:t>
+      </w:r>
+      <w:r>
+        <w:t>”</w:t>
+      </w:r>
+      <w:r>
+        <w:t>.</w:t>
+      </w:r>
+    </w:p>
+    <w:p>
+      <w:pPr>
+        <w:pStyle w:val="ListParagraph"/>
+        <w:numPr>
+          <w:ilvl w:val="0"/>
+          <w:numId w:val="1"/>
+        </w:numPr>
+        <w:ind w:left="360"/>
+      </w:pPr>
+      <w:r>
+        <w:t>T</w:t>
+      </w:r>
+      <w:r>
+        <w:t xml:space="preserve">he status of </w:t>
+      </w:r>
+      <w:r>
+        <w:t>an</w:t>
+      </w:r>
+      <w:r>
+        <w:t xml:space="preserve"> </w:t>
+      </w:r>
+      <w:r>
+        <w:t>“</w:t>
+      </w:r>
+      <w:proofErr w:type="spellStart"/>
+      <w:r>
+        <w:t>A</w:t>
+      </w:r>
+      <w:r>
+        <w:t>ctive</w:t>
+      </w:r>
+      <w:r>
+        <w:t>T</w:t>
+      </w:r>
+      <w:r>
+        <w:t>ransaction</w:t>
+      </w:r>
+      <w:proofErr w:type="spellEnd"/>
+      <w:r>
+        <w:t>”</w:t>
+      </w:r>
+      <w:r>
+        <w:t xml:space="preserve"> must be </w:t>
+      </w:r>
+      <w:r>
+        <w:t>“</w:t>
+      </w:r>
+      <w:r>
+        <w:t>InProgress</w:t>
+      </w:r>
+      <w:r>
+        <w:t>”</w:t>
+      </w:r>
+    </w:p>
+    <w:p>
+      <w:pPr>
+        <w:pStyle w:val="ListParagraph"/>
+        <w:numPr>
+          <w:ilvl w:val="0"/>
+          <w:numId w:val="1"/>
+        </w:numPr>
+        <w:ind w:left="360"/>
+      </w:pPr>
+      <w:r>
+        <w:rPr>
+          <w:rFonts w:hint="eastAsia"/>
+        </w:rPr>
+        <w:t>The</w:t>
+      </w:r>
+      <w:r>
+        <w:t xml:space="preserve"> status of a bike in an </w:t>
+      </w:r>
+      <w:r>
+        <w:t>“</w:t>
+      </w:r>
+      <w:proofErr w:type="spellStart"/>
+      <w:r>
+        <w:t>ActiveTransaction</w:t>
+      </w:r>
+      <w:proofErr w:type="spellEnd"/>
+      <w:r>
+        <w:t xml:space="preserve">” </w:t>
+      </w:r>
+      <w:r>
+        <w:t>must be “</w:t>
+      </w:r>
+      <w:proofErr w:type="spellStart"/>
+      <w:r>
+        <w:t>Functionally</w:t>
+      </w:r>
+      <w:r>
+        <w:t>I</w:t>
+      </w:r>
+      <w:r>
+        <w:t>ntact</w:t>
+      </w:r>
+      <w:proofErr w:type="spellEnd"/>
+      <w:r>
+        <w:t>”</w:t>
+      </w:r>
+    </w:p>
+    <w:p>
+      <w:pPr>
+        <w:jc w:val="center"/>
+        <w:rPr>
+          <w:rFonts w:hint="eastAsia"/>
+        </w:rPr>
+      </w:pPr>
+      <w:r>
+        <w:rPr>
+          <w:noProof/>
+        </w:rPr>
+        <mc:AlternateContent>
+          <mc:Choice Requires="wps">
+            <w:drawing>
+              <wp:inline distT="0" distB="0" distL="0" distR="0" wp14:anchorId="4E1C9235" wp14:editId="3921E0EF">
+                <wp:extent cx="5221825" cy="1404620"/>
+                <wp:effectExtent l="0" t="0" r="17145" b="20320"/>
+                <wp:docPr id="217" name="Text Box 2"/>
+                <wp:cNvGraphicFramePr>
+                  <a:graphicFrameLocks xmlns:a="http://schemas.openxmlformats.org/drawingml/2006/main"/>
+                </wp:cNvGraphicFramePr>
+                <a:graphic xmlns:a="http://schemas.openxmlformats.org/drawingml/2006/main">
+                  <a:graphicData uri="http://schemas.microsoft.com/office/word/2010/wordprocessingShape">
+                    <wps:wsp>
+                      <wps:cNvSpPr txBox="1">
+                        <a:spLocks noChangeArrowheads="1"/>
+                      </wps:cNvSpPr>
+                      <wps:spPr bwMode="auto">
+                        <a:xfrm>
+                          <a:off x="0" y="0"/>
+                          <a:ext cx="5221825" cy="1404620"/>
+                        </a:xfrm>
+                        <a:prstGeom prst="rect">
+                          <a:avLst/>
+                        </a:prstGeom>
+                        <a:solidFill>
+                          <a:srgbClr val="FFFFFF"/>
+                        </a:solidFill>
+                        <a:ln w="9525">
+                          <a:solidFill>
+                            <a:srgbClr val="000000"/>
+                          </a:solidFill>
+                          <a:miter lim="800000"/>
+                          <a:headEnd/>
+                          <a:tailEnd/>
+                        </a:ln>
+                      </wps:spPr>
+                      <wps:txbx>
+                        <w:txbxContent>
+                          <w:p>
+                            <w:r>
+                              <w:t>context User inv:</w:t>
+                            </w:r>
+                          </w:p>
+                          <w:p>
+                            <w:pPr>
+                              <w:ind w:left="720"/>
+                            </w:pPr>
+                            <w:proofErr w:type="spellStart"/>
+                            <w:r>
+                              <w:t>self.</w:t>
+                            </w:r>
+                            <w:r>
+                              <w:t>trans</w:t>
+                            </w:r>
+                            <w:r>
+                              <w:t>ac</w:t>
+                            </w:r>
+                            <w:r>
+                              <w:t>tionRecords</w:t>
+                            </w:r>
+                            <w:r>
+                              <w:t>.passedTranscation</w:t>
+                            </w:r>
+                            <w:proofErr w:type="spellEnd"/>
+                            <w:r>
+                              <w:t>-&gt;</w:t>
+                            </w:r>
+                            <w:proofErr w:type="spellStart"/>
+                            <w:r>
+                              <w:t>forAll</w:t>
+                            </w:r>
+                            <w:proofErr w:type="spellEnd"/>
+                            <w:r>
+                              <w:t xml:space="preserve">(status = </w:t>
+                            </w:r>
+                            <w:proofErr w:type="spellStart"/>
+                            <w:r>
+                              <w:t>StatusOfTransaction</w:t>
+                            </w:r>
+                            <w:proofErr w:type="spellEnd"/>
+                            <w:r>
+                              <w:t>::</w:t>
+                            </w:r>
+                            <w:r>
+                              <w:t xml:space="preserve">Success or status = </w:t>
+                            </w:r>
+                            <w:proofErr w:type="spellStart"/>
+                            <w:r>
+                              <w:t>StatusOfTransaction</w:t>
+                            </w:r>
+                            <w:proofErr w:type="spellEnd"/>
+                            <w:r>
+                              <w:t>::</w:t>
+                            </w:r>
+                            <w:r>
+                              <w:t>Canceled)</w:t>
+                            </w:r>
+                          </w:p>
+                          <w:p>
+                            <w:pPr>
+                              <w:ind w:left="720"/>
+                            </w:pPr>
+                            <w:r>
+                              <w:t>and</w:t>
+                            </w:r>
+                          </w:p>
+                          <w:p>
+                            <w:pPr>
+                              <w:ind w:left="720"/>
+                            </w:pPr>
+                            <w:proofErr w:type="spellStart"/>
+                            <w:r>
+                              <w:t>self.</w:t>
+                            </w:r>
+                            <w:r>
+                              <w:t>activeTransaction</w:t>
+                            </w:r>
+                            <w:proofErr w:type="spellEnd"/>
+                            <w:r>
+                              <w:t>-&gt;</w:t>
+                            </w:r>
+                            <w:proofErr w:type="spellStart"/>
+                            <w:r>
+                              <w:t>notEmpty</w:t>
+                            </w:r>
+                            <w:proofErr w:type="spellEnd"/>
+                            <w:r>
+                              <w:t xml:space="preserve">() </w:t>
+                            </w:r>
+                            <w:r>
+                              <w:t>implies</w:t>
+                            </w:r>
+                            <w:r>
+                              <w:t xml:space="preserve"> </w:t>
+                            </w:r>
+                            <w:r>
+                              <w:t>(</w:t>
+                            </w:r>
+                            <w:proofErr w:type="spellStart"/>
+                            <w:r>
+                              <w:t>self.</w:t>
+                            </w:r>
+                            <w:r>
+                              <w:t>activeTransaction</w:t>
+                            </w:r>
+                            <w:r>
+                              <w:t>.price</w:t>
+                            </w:r>
+                            <w:proofErr w:type="spellEnd"/>
+                            <w:r>
+                              <w:t xml:space="preserve"> &lt; </w:t>
+                            </w:r>
+                            <w:proofErr w:type="spellStart"/>
+                            <w:r>
+                              <w:t>self.</w:t>
+                            </w:r>
+                            <w:r>
+                              <w:t>balance</w:t>
+                            </w:r>
+                            <w:proofErr w:type="spellEnd"/>
+                            <w:r>
+                              <w:t xml:space="preserve"> and </w:t>
+                            </w:r>
+                            <w:proofErr w:type="spellStart"/>
+                            <w:r>
+                              <w:t>self.</w:t>
+                            </w:r>
+                            <w:r>
+                              <w:t>activeTransaction</w:t>
+                            </w:r>
+                            <w:r>
+                              <w:t>.</w:t>
+                            </w:r>
+                            <w:r>
+                              <w:t>status</w:t>
+                            </w:r>
+                            <w:proofErr w:type="spellEnd"/>
+                            <w:r>
+                              <w:t xml:space="preserve"> = </w:t>
+                            </w:r>
+                            <w:proofErr w:type="spellStart"/>
+                            <w:r>
+                              <w:t>StatusOfTransaction</w:t>
+                            </w:r>
+                            <w:proofErr w:type="spellEnd"/>
+                            <w:r>
+                              <w:t>::InProgress</w:t>
+                            </w:r>
+                            <w:r>
+                              <w:t xml:space="preserve"> and </w:t>
+                            </w:r>
+                            <w:proofErr w:type="spellStart"/>
+                            <w:r>
+                              <w:t>self.</w:t>
+                            </w:r>
+                            <w:r>
+                              <w:t>activeTransaction</w:t>
+                            </w:r>
+                            <w:r>
+                              <w:t>.</w:t>
+                            </w:r>
+                            <w:r>
+                              <w:t>bike.status</w:t>
+                            </w:r>
+                            <w:proofErr w:type="spellEnd"/>
+                            <w:r>
+                              <w:t xml:space="preserve"> = </w:t>
+                            </w:r>
+                            <w:proofErr w:type="spellStart"/>
+                            <w:r>
+                              <w:t>StatusOfBike</w:t>
+                            </w:r>
+                            <w:proofErr w:type="spellEnd"/>
+                            <w:r>
+                              <w:t>::</w:t>
+                            </w:r>
+                            <w:proofErr w:type="spellStart"/>
+                            <w:r>
+                              <w:t>Functionally</w:t>
+                            </w:r>
+                            <w:r>
+                              <w:t>I</w:t>
+                            </w:r>
+                            <w:r>
+                              <w:t>ntact</w:t>
+                            </w:r>
+                            <w:proofErr w:type="spellEnd"/>
+                            <w:r>
+                              <w:t>)</w:t>
+                            </w:r>
+                          </w:p>
+                        </w:txbxContent>
+                      </wps:txbx>
+                      <wps:bodyPr rot="0" vert="horz" wrap="square" lIns="91440" tIns="45720" rIns="91440" bIns="45720" anchor="t" anchorCtr="0">
+                        <a:spAutoFit/>
+                      </wps:bodyPr>
+                    </wps:wsp>
+                  </a:graphicData>
+                </a:graphic>
+              </wp:inline>
+            </w:drawing>
+          </mc:Choice>
+          <mc:Fallback>
+            <w:pict>
+              <v:shapetype w14:anchorId="4E1C9235" id="_x0000_t202" coordsize="21600,21600" o:spt="202" path="m,l,21600r21600,l21600,xe">
+                <v:stroke joinstyle="miter"/>
+                <v:path gradientshapeok="t" o:connecttype="rect"/>
+              </v:shapetype>
+              <v:shape id="Text Box 2" o:spid="_x0000_s1026" type="#_x0000_t202" style="width:411.15pt;height:110.6pt;visibility:visible;mso-wrap-style:square;mso-left-percent:-10001;mso-top-percent:-10001;mso-position-horizontal:absolute;mso-position-horizontal-relative:char;mso-position-vertical:absolute;mso-position-vertical-relative:line;mso-left-percent:-10001;mso-top-percent:-10001;v-text-anchor:top" o:gfxdata="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">
+                <v:textbox style="mso-fit-shape-to-text:t">
+                  <w:txbxContent>
+                    <w:p>
+                      <w:r>
+                        <w:t>context User inv:</w:t>
+                      </w:r>
+                    </w:p>
+                    <w:p>
+                      <w:pPr>
+                        <w:ind w:left="720"/>
+                      </w:pPr>
+                      <w:proofErr w:type="spellStart"/>
+                      <w:r>
+                        <w:t>self.</w:t>
+                      </w:r>
+                      <w:r>
+                        <w:t>trans</w:t>
+                      </w:r>
+                      <w:r>
+                        <w:t>ac</w:t>
+                      </w:r>
+                      <w:r>
+                        <w:t>tionRecords</w:t>
+                      </w:r>
+                      <w:r>
+                        <w:t>.passedTranscation</w:t>
+                      </w:r>
+                      <w:proofErr w:type="spellEnd"/>
+                      <w:r>
+                        <w:t>-&gt;</w:t>
+                      </w:r>
+                      <w:proofErr w:type="spellStart"/>
+                      <w:r>
+                        <w:t>forAll</w:t>
+                      </w:r>
+                      <w:proofErr w:type="spellEnd"/>
+                      <w:r>
+                        <w:t xml:space="preserve">(status = </w:t>
+                      </w:r>
+                      <w:proofErr w:type="spellStart"/>
+                      <w:r>
+                        <w:t>StatusOfTransaction</w:t>
+                      </w:r>
+                      <w:proofErr w:type="spellEnd"/>
+                      <w:r>
+                        <w:t>::</w:t>
+                      </w:r>
+                      <w:r>
+                        <w:t xml:space="preserve">Success or status = </w:t>
+                      </w:r>
+                      <w:proofErr w:type="spellStart"/>
+                      <w:r>
+                        <w:t>StatusOfTransaction</w:t>
+                      </w:r>
+                      <w:proofErr w:type="spellEnd"/>
+                      <w:r>
+                        <w:t>::</w:t>
+                      </w:r>
+                      <w:r>
+                        <w:t>Canceled)</w:t>
+                      </w:r>
+                    </w:p>
+                    <w:p>
+                      <w:pPr>
+                        <w:ind w:left="720"/>
+                      </w:pPr>
+                      <w:r>
+                        <w:t>and</w:t>
+                      </w:r>
+                    </w:p>
+                    <w:p>
+                      <w:pPr>
+                        <w:ind w:left="720"/>
+                      </w:pPr>
+                      <w:proofErr w:type="spellStart"/>
+                      <w:r>
+                        <w:t>self.</w:t>
+                      </w:r>
+                      <w:r>
+                        <w:t>activeTransaction</w:t>
+                      </w:r>
+                      <w:proofErr w:type="spellEnd"/>
+                      <w:r>
+                        <w:t>-&gt;</w:t>
+                      </w:r>
+                      <w:proofErr w:type="spellStart"/>
+                      <w:r>
+                        <w:t>notEmpty</w:t>
+                      </w:r>
+                      <w:proofErr w:type="spellEnd"/>
+                      <w:r>
+                        <w:t xml:space="preserve">() </w:t>
+                      </w:r>
+                      <w:r>
+                        <w:t>implies</w:t>
+                      </w:r>
+                      <w:r>
+                        <w:t xml:space="preserve"> </w:t>
+                      </w:r>
+                      <w:r>
+                        <w:t>(</w:t>
+                      </w:r>
+                      <w:proofErr w:type="spellStart"/>
+                      <w:r>
+                        <w:t>self.</w:t>
+                      </w:r>
+                      <w:r>
+                        <w:t>activeTransaction</w:t>
+                      </w:r>
+                      <w:r>
+                        <w:t>.price</w:t>
+                      </w:r>
+                      <w:proofErr w:type="spellEnd"/>
+                      <w:r>
+                        <w:t xml:space="preserve"> &lt; </w:t>
+                      </w:r>
+                      <w:proofErr w:type="spellStart"/>
+                      <w:r>
+                        <w:t>self.</w:t>
+                      </w:r>
+                      <w:r>
+                        <w:t>balance</w:t>
+                      </w:r>
+                      <w:proofErr w:type="spellEnd"/>
+                      <w:r>
+                        <w:t xml:space="preserve"> and </w:t>
+                      </w:r>
+                      <w:proofErr w:type="spellStart"/>
+                      <w:r>
+                        <w:t>self.</w:t>
+                      </w:r>
+                      <w:r>
+                        <w:t>activeTransaction</w:t>
+                      </w:r>
+                      <w:r>
+                        <w:t>.</w:t>
+                      </w:r>
+                      <w:r>
+                        <w:t>status</w:t>
+                      </w:r>
+                      <w:proofErr w:type="spellEnd"/>
+                      <w:r>
+                        <w:t xml:space="preserve"> = </w:t>
+                      </w:r>
+                      <w:proofErr w:type="spellStart"/>
+                      <w:r>
+                        <w:t>StatusOfTransaction</w:t>
+                      </w:r>
+                      <w:proofErr w:type="spellEnd"/>
+                      <w:r>
+                        <w:t>::InProgress</w:t>
+                      </w:r>
+                      <w:r>
+                        <w:t xml:space="preserve"> and </w:t>
+                      </w:r>
+                      <w:proofErr w:type="spellStart"/>
+                      <w:r>
+                        <w:t>self.</w:t>
+                      </w:r>
+                      <w:r>
+                        <w:t>activeTransaction</w:t>
+                      </w:r>
+                      <w:r>
+                        <w:t>.</w:t>
+                      </w:r>
+                      <w:r>
+                        <w:t>bike.status</w:t>
+                      </w:r>
+                      <w:proofErr w:type="spellEnd"/>
+                      <w:r>
+                        <w:t xml:space="preserve"> = </w:t>
+                      </w:r>
+                      <w:proofErr w:type="spellStart"/>
+                      <w:r>
+                        <w:t>StatusOfBike</w:t>
+                      </w:r>
+                      <w:proofErr w:type="spellEnd"/>
+                      <w:r>
+                        <w:t>::</w:t>
+                      </w:r>
+                      <w:proofErr w:type="spellStart"/>
+                      <w:r>
+                        <w:t>Functionally</w:t>
+                      </w:r>
+                      <w:r>
+                        <w:t>I</w:t>
+                      </w:r>
+                      <w:r>
+                        <w:t>ntact</w:t>
+                      </w:r>
+                      <w:proofErr w:type="spellEnd"/>
+                      <w:r>
+                        <w:t>)</w:t>
+                      </w:r>
+                    </w:p>
+                  </w:txbxContent>
+                </v:textbox>
+                <w10:anchorlock/>
+              </v:shape>
+            </w:pict>
+          </mc:Fallback>
+        </mc:AlternateContent>
+      </w:r>
+    </w:p>
+    <w:p>
+      <w:pPr>
+        <w:rPr>
+          <w:rFonts w:hint="eastAsia"/>
+        </w:rPr>
+      </w:pPr>
+      <w:r>
+        <w:br w:type="page"/>
+      </w:r>
+    </w:p>
+    <w:p>
+      <w:pPr>
+        <w:rPr>
+          <w:b/>
+          <w:color w:val="FF0000"/>
+          <w:sz w:val="32"/>
+        </w:rPr>
+      </w:pPr>
+      <w:r>
+        <w:rPr>
+          <w:b/>
+          <w:color w:val="FF0000"/>
+          <w:sz w:val="32"/>
+        </w:rPr>
+        <w:lastRenderedPageBreak/>
+        <w:t>Task 3</w:t>
+      </w:r>
+      <w:r>
+        <w:rPr>
+          <w:b/>
+          <w:color w:val="FF0000"/>
+          <w:sz w:val="32"/>
+        </w:rPr>
+        <w:t>C</w:t>
+      </w:r>
+      <w:r>
+        <w:rPr>
+          <w:b/>
+          <w:color w:val="FF0000"/>
+          <w:sz w:val="32"/>
+        </w:rPr>
+        <w:t xml:space="preserve">: </w:t>
+      </w:r>
+      <w:r>
+        <w:rPr>
+          <w:b/>
+          <w:color w:val="FF0000"/>
+          <w:sz w:val="32"/>
+        </w:rPr>
+        <w:t>OD</w:t>
+      </w:r>
       <w:bookmarkStart w:id="0" w:name="_GoBack"/>
       <w:bookmarkEnd w:id="0"/>
     </w:p>
     <w:p>
       <w:r>
-        <w:br w:type="page"/>
-      </w:r>
-    </w:p>
-    <w:p>
-      <w:pPr>
-        <w:rPr>
-          <w:b/>
-          <w:color w:val="FF0000"/>
-          <w:sz w:val="32"/>
-        </w:rPr>
-      </w:pPr>
-      <w:r>
-        <w:rPr>
-          <w:b/>
-          <w:color w:val="FF0000"/>
-          <w:sz w:val="32"/>
-        </w:rPr>
-        <w:lastRenderedPageBreak/>
-        <w:t>Task 3b: Business Constraints</w:t>
-      </w:r>
-    </w:p>
-    <w:p/>
+        <w:object w:dxaOrig="14941" w:dyaOrig="10156" w14:anchorId="63BEF6F5">
+          <v:shape id="_x0000_i1031" type="#_x0000_t75" style="width:412.35pt;height:279.8pt" o:ole="">
+            <v:imagedata r:id="rId11" o:title=""/>
+          </v:shape>
+          <o:OLEObject Type="Link" ProgID="Visio.Drawing.15" ShapeID="_x0000_i1031" DrawAspect="Content" r:id="rId12" UpdateMode="Always">
+            <o:LinkType>EnhancedMetaFile</o:LinkType>
+            <o:LockedField>false</o:LockedField>
+            <o:FieldCodes>\f 0</o:FieldCodes>
+          </o:OLEObject>
+        </w:object>
+      </w:r>
+    </w:p>
     <w:p/>
     <w:sectPr>
       <w:pgSz w:w="11906" w:h="16838" w:code="9"/>
@@ -247,6 +1180,100 @@
     </w:sectPr>
   </w:body>
 </w:document>
+</file>
+
+<file path=word/numbering.xml><?xml version="1.0" encoding="utf-8"?>
+<w:numbering xmlns:wpc="http://schemas.microsoft.com/office/word/2010/wordprocessingCanvas" xmlns:cx="http://schemas.microsoft.com/office/drawing/2014/chartex" xmlns:cx1="http://schemas.microsoft.com/office/drawing/2015/9/8/chartex" xmlns:cx2="http://schemas.microsoft.com/office/drawing/2015/10/21/chartex" xmlns:cx3="http://schemas.microsoft.com/office/drawing/2016/5/9/chartex" xmlns:cx4="http://schemas.microsoft.com/office/drawing/2016/5/10/chartex" xmlns:cx5="http://schemas.microsoft.com/office/drawing/2016/5/11/chartex" xmlns:cx6="http://schemas.microsoft.com/office/drawing/2016/5/12/chartex" xmlns:cx7="http://schemas.microsoft.com/office/drawing/2016/5/13/chartex" xmlns:cx8="http://schemas.microsoft.com/office/drawing/2016/5/14/chartex" xmlns:mc="http://schemas.openxmlformats.org/markup-compatibility/2006" xmlns:aink="http://schemas.microsoft.com/office/drawing/2016/ink" xmlns:am3d="http://schemas.microsoft.com/office/drawing/2017/model3d" xmlns:o="urn:schemas-microsoft-com:office:office" xmlns:r="http://schemas.openxmlformats.org/officeDocument/2006/relationships" xmlns:m="http://schemas.openxmlformats.org/officeDocument/2006/math" xmlns:v="urn:schemas-microsoft-com:vml" xmlns:wp14="http://schemas.microsoft.com/office/word/2010/wordprocessingDrawing" xmlns:wp="http://schemas.openxmlformats.org/drawingml/2006/wordprocessingDrawing" xmlns:w10="urn:schemas-microsoft-com:office:word" xmlns:w="http://schemas.openxmlformats.org/wordprocessingml/2006/main" xmlns:w14="http://schemas.microsoft.com/office/word/2010/wordml" xmlns:w15="http://schemas.microsoft.com/office/word/2012/wordml" xmlns:w16cid="http://schemas.microsoft.com/office/word/2016/wordml/cid" xmlns:w16se="http://schemas.microsoft.com/office/word/2015/wordml/symex" xmlns:wpg="http://schemas.microsoft.com/office/word/2010/wordprocessingGroup" xmlns:wpi="http://schemas.microsoft.com/office/word/2010/wordprocessingInk" xmlns:wne="http://schemas.microsoft.com/office/word/2006/wordml" xmlns:wps="http://schemas.microsoft.com/office/word/2010/wordprocessingShape" mc:Ignorable="w14 w15 w16se w16cid wp14">
+  <w:abstractNum w:abstractNumId="0" w15:restartNumberingAfterBreak="0">
+    <w:nsid w:val="54C43C68"/>
+    <w:multiLevelType w:val="hybridMultilevel"/>
+    <w:tmpl w:val="5D7E1518"/>
+    <w:lvl w:ilvl="0" w:tplc="0409000F">
+      <w:start w:val="1"/>
+      <w:numFmt w:val="decimal"/>
+      <w:lvlText w:val="%1."/>
+      <w:lvlJc w:val="left"/>
+      <w:pPr>
+        <w:ind w:left="720" w:hanging="360"/>
+      </w:pPr>
+    </w:lvl>
+    <w:lvl w:ilvl="1" w:tplc="04090019" w:tentative="1">
+      <w:start w:val="1"/>
+      <w:numFmt w:val="lowerLetter"/>
+      <w:lvlText w:val="%2."/>
+      <w:lvlJc w:val="left"/>
+      <w:pPr>
+        <w:ind w:left="1440" w:hanging="360"/>
+      </w:pPr>
+    </w:lvl>
+    <w:lvl w:ilvl="2" w:tplc="0409001B" w:tentative="1">
+      <w:start w:val="1"/>
+      <w:numFmt w:val="lowerRoman"/>
+      <w:lvlText w:val="%3."/>
+      <w:lvlJc w:val="right"/>
+      <w:pPr>
+        <w:ind w:left="2160" w:hanging="180"/>
+      </w:pPr>
+    </w:lvl>
+    <w:lvl w:ilvl="3" w:tplc="0409000F" w:tentative="1">
+      <w:start w:val="1"/>
+      <w:numFmt w:val="decimal"/>
+      <w:lvlText w:val="%4."/>
+      <w:lvlJc w:val="left"/>
+      <w:pPr>
+        <w:ind w:left="2880" w:hanging="360"/>
+      </w:pPr>
+    </w:lvl>
+    <w:lvl w:ilvl="4" w:tplc="04090019" w:tentative="1">
+      <w:start w:val="1"/>
+      <w:numFmt w:val="lowerLetter"/>
+      <w:lvlText w:val="%5."/>
+      <w:lvlJc w:val="left"/>
+      <w:pPr>
+        <w:ind w:left="3600" w:hanging="360"/>
+      </w:pPr>
+    </w:lvl>
+    <w:lvl w:ilvl="5" w:tplc="0409001B" w:tentative="1">
+      <w:start w:val="1"/>
+      <w:numFmt w:val="lowerRoman"/>
+      <w:lvlText w:val="%6."/>
+      <w:lvlJc w:val="right"/>
+      <w:pPr>
+        <w:ind w:left="4320" w:hanging="180"/>
+      </w:pPr>
+    </w:lvl>
+    <w:lvl w:ilvl="6" w:tplc="0409000F" w:tentative="1">
+      <w:start w:val="1"/>
+      <w:numFmt w:val="decimal"/>
+      <w:lvlText w:val="%7."/>
+      <w:lvlJc w:val="left"/>
+      <w:pPr>
+        <w:ind w:left="5040" w:hanging="360"/>
+      </w:pPr>
+    </w:lvl>
+    <w:lvl w:ilvl="7" w:tplc="04090019" w:tentative="1">
+      <w:start w:val="1"/>
+      <w:numFmt w:val="lowerLetter"/>
+      <w:lvlText w:val="%8."/>
+      <w:lvlJc w:val="left"/>
+      <w:pPr>
+        <w:ind w:left="5760" w:hanging="360"/>
+      </w:pPr>
+    </w:lvl>
+    <w:lvl w:ilvl="8" w:tplc="0409001B" w:tentative="1">
+      <w:start w:val="1"/>
+      <w:numFmt w:val="lowerRoman"/>
+      <w:lvlText w:val="%9."/>
+      <w:lvlJc w:val="right"/>
+      <w:pPr>
+        <w:ind w:left="6480" w:hanging="180"/>
+      </w:pPr>
+    </w:lvl>
+  </w:abstractNum>
+  <w:num w:numId="1">
+    <w:abstractNumId w:val="0"/>
+  </w:num>
+</w:numbering>
 </file>
 
 <file path=word/styles.xml><?xml version="1.0" encoding="utf-8"?>
@@ -674,6 +1701,17 @@
     <w:semiHidden/>
     <w:unhideWhenUsed/>
   </w:style>
+  <w:style w:type="paragraph" w:styleId="ListParagraph">
+    <w:name w:val="List Paragraph"/>
+    <w:basedOn w:val="Normal"/>
+    <w:uiPriority w:val="34"/>
+    <w:qFormat/>
+    <w:rsid w:val="00A473DD"/>
+    <w:pPr>
+      <w:ind w:left="720"/>
+      <w:contextualSpacing/>
+    </w:pPr>
+  </w:style>
 </w:styles>
 </file>
 
@@ -943,7 +1981,7 @@
 </file>
 
 <file path=customXml/itemProps1.xml><?xml version="1.0" encoding="utf-8"?>
-<ds:datastoreItem xmlns:ds="http://schemas.openxmlformats.org/officeDocument/2006/customXml" ds:itemID="{27A8F6E6-F395-4C94-8430-491A0C8EB7AF}">
+<ds:datastoreItem xmlns:ds="http://schemas.openxmlformats.org/officeDocument/2006/customXml" ds:itemID="{7C29A07A-4A12-4E56-81C7-4CA651A5045F}">
   <ds:schemaRefs>
     <ds:schemaRef ds:uri="http://schemas.openxmlformats.org/officeDocument/2006/bibliography"/>
   </ds:schemaRefs>

</xml_diff>